<commit_message>
labweek2 - fixing a couple of typos in the code on the labsheet, e.g. missing close square bracket
</commit_message>
<xml_diff>
--- a/Week2/labWeek2.docx
+++ b/Week2/labWeek2.docx
@@ -996,7 +996,13 @@
         <w:t>function</w:t>
       </w:r>
       <w:r>
-        <w:t xml:space="preserve"> [sample_mean, sample_var] = calc_sample_states(data, N)</w:t>
+        <w:t xml:space="preserve"> [sample_mean,</w:t>
+      </w:r>
+      <w:r>
+        <w:t xml:space="preserve"> sample_var] = calc_sample_stat</w:t>
+      </w:r>
+      <w:r>
+        <w:t>s(data, N)</w:t>
       </w:r>
     </w:p>
     <w:p>
@@ -1074,42 +1080,124 @@
     <w:p>
       <w:pPr>
         <w:pStyle w:val="code"/>
-      </w:pPr>
-      <w:r>
+        <w:ind w:left="0"/>
+        <w:rPr>
+          <w:sz w:val="22"/>
+          <w:szCs w:val="22"/>
+        </w:rPr>
+      </w:pPr>
+      <w:r>
+        <w:rPr>
+          <w:sz w:val="22"/>
+          <w:szCs w:val="22"/>
+        </w:rPr>
         <w:t>for</w:t>
       </w:r>
       <w:r>
+        <w:rPr>
+          <w:sz w:val="22"/>
+          <w:szCs w:val="22"/>
+        </w:rPr>
         <w:t xml:space="preserve"> i=1:10000</w:t>
       </w:r>
     </w:p>
     <w:p>
       <w:pPr>
         <w:pStyle w:val="code"/>
-      </w:pPr>
-      <w:r>
+        <w:ind w:left="153"/>
+        <w:rPr>
+          <w:sz w:val="22"/>
+          <w:szCs w:val="22"/>
+        </w:rPr>
+      </w:pPr>
+      <w:r>
+        <w:rPr>
+          <w:sz w:val="22"/>
+          <w:szCs w:val="22"/>
+        </w:rPr>
         <w:t>[sa</w:t>
       </w:r>
       <w:r>
-        <w:t>mple_mean(i),sample_var(</w:t>
-      </w:r>
-      <w:r>
-        <w:t>i)=</w:t>
-      </w:r>
-      <w:r>
+        <w:rPr>
+          <w:sz w:val="22"/>
+          <w:szCs w:val="22"/>
+        </w:rPr>
+        <w:t>mple_mean(</w:t>
+      </w:r>
+      <w:r>
+        <w:rPr>
+          <w:sz w:val="22"/>
+          <w:szCs w:val="22"/>
+        </w:rPr>
+        <w:t>:,</w:t>
+      </w:r>
+      <w:r>
+        <w:rPr>
+          <w:sz w:val="22"/>
+          <w:szCs w:val="22"/>
+        </w:rPr>
+        <w:t>i),sample_var(</w:t>
+      </w:r>
+      <w:r>
+        <w:rPr>
+          <w:sz w:val="22"/>
+          <w:szCs w:val="22"/>
+        </w:rPr>
+        <w:t>:,</w:t>
+      </w:r>
+      <w:r>
+        <w:rPr>
+          <w:sz w:val="22"/>
+          <w:szCs w:val="22"/>
+        </w:rPr>
+        <w:t>i)</w:t>
+      </w:r>
+      <w:r>
+        <w:rPr>
+          <w:sz w:val="22"/>
+          <w:szCs w:val="22"/>
+        </w:rPr>
+        <w:t>]</w:t>
+      </w:r>
+      <w:r>
+        <w:rPr>
+          <w:sz w:val="22"/>
+          <w:szCs w:val="22"/>
+        </w:rPr>
+        <w:t>=</w:t>
+      </w:r>
+      <w:r>
+        <w:rPr>
+          <w:sz w:val="22"/>
+          <w:szCs w:val="22"/>
+        </w:rPr>
         <w:t>calc_sample_</w:t>
       </w:r>
       <w:r>
+        <w:rPr>
+          <w:sz w:val="22"/>
+          <w:szCs w:val="22"/>
+        </w:rPr>
         <w:t>stats(female_tigers, 20</w:t>
       </w:r>
       <w:r>
+        <w:rPr>
+          <w:sz w:val="22"/>
+          <w:szCs w:val="22"/>
+        </w:rPr>
         <w:t>)</w:t>
       </w:r>
     </w:p>
     <w:p>
       <w:pPr>
         <w:pStyle w:val="code"/>
-      </w:pPr>
-      <w:r>
+        <w:ind w:left="0"/>
+      </w:pPr>
+      <w:r>
+        <w:rPr>
+          <w:sz w:val="22"/>
+          <w:szCs w:val="22"/>
+        </w:rPr>
         <w:t>end</w:t>
       </w:r>
     </w:p>
@@ -1129,6 +1217,9 @@
         <w:t>(sample_mean</w:t>
       </w:r>
       <w:r>
+        <w:t>(1,:)</w:t>
+      </w:r>
+      <w:r>
         <w:t>, 100</w:t>
       </w:r>
       <w:r>
@@ -1136,6 +1227,29 @@
       </w:r>
     </w:p>
     <w:p>
+      <w:pPr>
+        <w:pStyle w:val="code"/>
+        <w:ind w:left="0"/>
+        <w:rPr>
+          <w:rFonts w:asciiTheme="minorHAnsi" w:hAnsiTheme="minorHAnsi"/>
+        </w:rPr>
+      </w:pPr>
+      <w:r>
+        <w:rPr>
+          <w:rFonts w:asciiTheme="minorHAnsi" w:hAnsiTheme="minorHAnsi"/>
+        </w:rPr>
+        <w:t>or</w:t>
+      </w:r>
+    </w:p>
+    <w:p>
+      <w:pPr>
+        <w:pStyle w:val="code"/>
+      </w:pPr>
+      <w:r>
+        <w:t>hist(sample_mean(2,:), 100);</w:t>
+      </w:r>
+    </w:p>
+    <w:p>
       <w:r>
         <w:t>How does the distribution of the sample means compare with the true mean value?</w:t>
       </w:r>
@@ -1143,12 +1257,42 @@
     <w:p>
       <w:pPr>
         <w:pStyle w:val="code"/>
+        <w:ind w:left="0"/>
+        <w:rPr>
+          <w:rFonts w:asciiTheme="minorHAnsi" w:hAnsiTheme="minorHAnsi"/>
+        </w:rPr>
+      </w:pPr>
+      <w:r>
+        <w:rPr>
+          <w:rFonts w:asciiTheme="minorHAnsi" w:hAnsiTheme="minorHAnsi"/>
+        </w:rPr>
+        <w:t>To make a histogram of the variance estimates,</w:t>
+      </w:r>
+    </w:p>
+    <w:p>
+      <w:pPr>
+        <w:pStyle w:val="code"/>
+        <w:ind w:left="0"/>
+        <w:rPr>
+          <w:rFonts w:asciiTheme="minorHAnsi" w:hAnsiTheme="minorHAnsi"/>
+        </w:rPr>
+      </w:pPr>
+    </w:p>
+    <w:p>
+      <w:pPr>
+        <w:pStyle w:val="code"/>
       </w:pPr>
       <w:r>
         <w:t>h</w:t>
       </w:r>
       <w:r>
-        <w:t>ist(sample_var, 100</w:t>
+        <w:t>ist(sample_var</w:t>
+      </w:r>
+      <w:r>
+        <w:t>(1,:)</w:t>
+      </w:r>
+      <w:r>
+        <w:t>, 100</w:t>
       </w:r>
       <w:r>
         <w:t>)</w:t>
@@ -1158,6 +1302,29 @@
       </w:r>
     </w:p>
     <w:p>
+      <w:pPr>
+        <w:pStyle w:val="code"/>
+        <w:ind w:left="0"/>
+        <w:rPr>
+          <w:rFonts w:asciiTheme="minorHAnsi" w:hAnsiTheme="minorHAnsi"/>
+        </w:rPr>
+      </w:pPr>
+      <w:r>
+        <w:rPr>
+          <w:rFonts w:asciiTheme="minorHAnsi" w:hAnsiTheme="minorHAnsi"/>
+        </w:rPr>
+        <w:t>or</w:t>
+      </w:r>
+    </w:p>
+    <w:p>
+      <w:pPr>
+        <w:pStyle w:val="code"/>
+      </w:pPr>
+      <w:r>
+        <w:t>hist(sample_var(2,:), 100);</w:t>
+      </w:r>
+    </w:p>
+    <w:p>
       <w:r>
         <w:t>How does the distribution of the sample variance compare with the true variance?</w:t>
       </w:r>
@@ -1759,6 +1926,21 @@
       <w:r>
         <w:t>toc</w:t>
       </w:r>
+    </w:p>
+    <w:p>
+      <w:pPr>
+        <w:pStyle w:val="code"/>
+      </w:pPr>
+    </w:p>
+    <w:p>
+      <w:pPr>
+        <w:pStyle w:val="code"/>
+      </w:pPr>
+    </w:p>
+    <w:p>
+      <w:pPr>
+        <w:pStyle w:val="code"/>
+      </w:pPr>
     </w:p>
     <w:p>
       <w:pPr>
@@ -2225,55 +2407,12 @@
         </w:rPr>
         <w:t xml:space="preserve"> independently generated what is the probability that the sequence will be in ascending order? Estimate the probability by performing the experiment 1,000,000 times.</w:t>
       </w:r>
-    </w:p>
-    <w:p>
-      <w:pPr>
-        <w:pStyle w:val="Heading2"/>
-      </w:pPr>
-      <w:r>
-        <w:t>What next</w:t>
-      </w:r>
-      <w:r>
-        <w:t xml:space="preserve"> – Friday Lecture</w:t>
-      </w:r>
-    </w:p>
-    <w:p>
-      <w:r>
-        <w:rPr>
-          <w:b/>
-        </w:rPr>
-        <w:t>MATLAB</w:t>
-      </w:r>
-      <w:r>
-        <w:t>: Tips for writing efficient MATLAB code. Vectorizing your algorithms</w:t>
-      </w:r>
-      <w:r>
-        <w:t>.</w:t>
-      </w:r>
-    </w:p>
-    <w:p>
-      <w:r>
-        <w:rPr>
-          <w:b/>
-        </w:rPr>
-        <w:t>Classification</w:t>
-      </w:r>
-      <w:r>
-        <w:t>: Completing</w:t>
-      </w:r>
-      <w:r>
-        <w:t xml:space="preserve"> `review’ lecture</w:t>
-      </w:r>
-      <w:r>
-        <w:t>s</w:t>
-      </w:r>
       <w:bookmarkStart w:id="0" w:name="_GoBack"/>
       <w:bookmarkEnd w:id="0"/>
-      <w:r>
-        <w:t>: e</w:t>
-      </w:r>
-      <w:r>
-        <w:t>lements of probability theory.</w:t>
+    </w:p>
+    <w:p>
+      <w:r>
+        <w:t>.</w:t>
       </w:r>
     </w:p>
     <w:sectPr>
@@ -4576,7 +4715,7 @@
 </file>
 
 <file path=customXml/itemProps1.xml><?xml version="1.0" encoding="utf-8"?>
-<ds:datastoreItem xmlns:ds="http://schemas.openxmlformats.org/officeDocument/2006/customXml" ds:itemID="{3D7B7034-1066-EB4F-B957-B634EC38BA70}">
+<ds:datastoreItem xmlns:ds="http://schemas.openxmlformats.org/officeDocument/2006/customXml" ds:itemID="{EDE1CD6E-7FCD-AC43-9545-096E95D92901}">
   <ds:schemaRefs>
     <ds:schemaRef ds:uri="http://schemas.openxmlformats.org/officeDocument/2006/bibliography"/>
   </ds:schemaRefs>

</xml_diff>